<commit_message>
finisshed written report and removed MACOS folder
</commit_message>
<xml_diff>
--- a/Challenge 1/Report-Challenge1-Pietro-Stolf.docx
+++ b/Challenge 1/Report-Challenge1-Pietro-Stolf.docx
@@ -18,7 +18,16 @@
     </w:p>
     <w:p>
       <w:r>
-        <w:t>Report – Crowdfunding Datasheet</w:t>
+        <w:t xml:space="preserve">Challenge 1 - </w:t>
+      </w:r>
+      <w:r>
+        <w:t xml:space="preserve">Report </w:t>
+      </w:r>
+      <w:r>
+        <w:t>-</w:t>
+      </w:r>
+      <w:r>
+        <w:t xml:space="preserve"> Crowdfunding Datasheet</w:t>
       </w:r>
     </w:p>
     <w:p>
@@ -34,10 +43,23 @@
           <w:ilvl w:val="0"/>
           <w:numId w:val="1"/>
         </w:numPr>
-      </w:pPr>
-      <w:r>
+        <w:rPr>
+          <w:b/>
+          <w:bCs/>
+        </w:rPr>
+      </w:pPr>
+      <w:r>
+        <w:rPr>
+          <w:b/>
+          <w:bCs/>
+        </w:rPr>
         <w:t>Given the provided data, what are three conclusions that we can draw about crowdfunding campaigns?</w:t>
       </w:r>
+    </w:p>
+    <w:p>
+      <w:pPr>
+        <w:pStyle w:val="ListParagraph"/>
+      </w:pPr>
     </w:p>
     <w:p>
       <w:pPr>
@@ -89,6 +111,12 @@
     <w:p>
       <w:pPr>
         <w:pStyle w:val="ListParagraph"/>
+        <w:ind w:left="1080"/>
+      </w:pPr>
+    </w:p>
+    <w:p>
+      <w:pPr>
+        <w:pStyle w:val="ListParagraph"/>
         <w:numPr>
           <w:ilvl w:val="0"/>
           <w:numId w:val="4"/>
@@ -121,6 +149,15 @@
       <w:r>
         <w:t>$35,000 goals. On the other hand, goals higher than $50,000 are not usually achieved, which might indicate a theoretical threshold for the presented scenario. This can be due to skepticism on part of the backers that more expensive projects won’t reach completion, with the $15,000 to $35,000 range representing a more realistic goal that inspires a sense of confidence on the backers.</w:t>
       </w:r>
+      <w:r>
+        <w:t xml:space="preserve"> Although, further investigation is needed to prove this hypothesis.</w:t>
+      </w:r>
+    </w:p>
+    <w:p>
+      <w:pPr>
+        <w:pStyle w:val="ListParagraph"/>
+        <w:ind w:left="1080"/>
+      </w:pPr>
     </w:p>
     <w:p>
       <w:pPr>
@@ -131,7 +168,13 @@
         </w:numPr>
       </w:pPr>
       <w:r>
-        <w:t>Most of the listed projects are based in the US, which can be due to an earlier adoption of the crowdfunding model</w:t>
+        <w:t xml:space="preserve">Most of the listed projects are based in the US, which can be due to </w:t>
+      </w:r>
+      <w:r>
+        <w:t xml:space="preserve">it’s large population, as well as </w:t>
+      </w:r>
+      <w:r>
+        <w:t>an earlier adoption of the crowdfunding model</w:t>
       </w:r>
       <w:r>
         <w:t xml:space="preserve"> by the </w:t>
@@ -143,16 +186,7 @@
         <w:t xml:space="preserve"> if compared to the rest of the world.</w:t>
       </w:r>
     </w:p>
-    <w:p>
-      <w:pPr>
-        <w:ind w:left="1440"/>
-      </w:pPr>
-    </w:p>
-    <w:p>
-      <w:pPr>
-        <w:ind w:left="360"/>
-      </w:pPr>
-    </w:p>
+    <w:p/>
     <w:p>
       <w:pPr>
         <w:pStyle w:val="ListParagraph"/>
@@ -160,9 +194,67 @@
           <w:ilvl w:val="0"/>
           <w:numId w:val="1"/>
         </w:numPr>
-      </w:pPr>
-      <w:r>
+        <w:rPr>
+          <w:b/>
+          <w:bCs/>
+        </w:rPr>
+      </w:pPr>
+      <w:r>
+        <w:rPr>
+          <w:b/>
+          <w:bCs/>
+        </w:rPr>
         <w:t>What are some limitations of this dataset?</w:t>
+      </w:r>
+    </w:p>
+    <w:p>
+      <w:pPr>
+        <w:pStyle w:val="ListParagraph"/>
+      </w:pPr>
+    </w:p>
+    <w:p>
+      <w:pPr>
+        <w:pStyle w:val="ListParagraph"/>
+        <w:numPr>
+          <w:ilvl w:val="0"/>
+          <w:numId w:val="4"/>
+        </w:numPr>
+      </w:pPr>
+      <w:r>
+        <w:t>The average donation might be influenced by high- or low-end outliers. That said, the addition of a median donation field might allow for better data interpretation.</w:t>
+      </w:r>
+    </w:p>
+    <w:p>
+      <w:pPr>
+        <w:pStyle w:val="ListParagraph"/>
+        <w:ind w:left="1080"/>
+      </w:pPr>
+    </w:p>
+    <w:p>
+      <w:pPr>
+        <w:pStyle w:val="ListParagraph"/>
+        <w:numPr>
+          <w:ilvl w:val="0"/>
+          <w:numId w:val="4"/>
+        </w:numPr>
+      </w:pPr>
+      <w:r>
+        <w:t>Another limitation is the lack of</w:t>
+      </w:r>
+      <w:r>
+        <w:t xml:space="preserve"> </w:t>
+      </w:r>
+      <w:r>
+        <w:t xml:space="preserve">data on </w:t>
+      </w:r>
+      <w:r>
+        <w:t>the geographical distribution of donors for each of the listed crowdfunding projects, as it would allow for the creation of more assertive targeted marketing</w:t>
+      </w:r>
+      <w:r>
+        <w:t xml:space="preserve"> campaign</w:t>
+      </w:r>
+      <w:r>
+        <w:t xml:space="preserve"> in future campaigns.</w:t>
       </w:r>
     </w:p>
     <w:p/>
@@ -173,10 +265,23 @@
           <w:ilvl w:val="0"/>
           <w:numId w:val="1"/>
         </w:numPr>
-      </w:pPr>
-      <w:r>
+        <w:rPr>
+          <w:b/>
+          <w:bCs/>
+        </w:rPr>
+      </w:pPr>
+      <w:r>
+        <w:rPr>
+          <w:b/>
+          <w:bCs/>
+        </w:rPr>
         <w:t>What are some other possible tables and/or graphs that we could create, and what additional value would they provide?</w:t>
       </w:r>
+    </w:p>
+    <w:p>
+      <w:pPr>
+        <w:pStyle w:val="ListParagraph"/>
+      </w:pPr>
     </w:p>
     <w:p>
       <w:pPr>
@@ -192,28 +297,10 @@
         </w:numPr>
       </w:pPr>
       <w:r>
-        <w:t>Bar chart</w:t>
-      </w:r>
-      <w:r>
-        <w:t xml:space="preserve"> </w:t>
-      </w:r>
-      <w:r>
-        <w:t>of</w:t>
-      </w:r>
-      <w:r>
-        <w:t xml:space="preserve"> average donation vs </w:t>
-      </w:r>
-      <w:r>
-        <w:t>sub-</w:t>
-      </w:r>
-      <w:r>
-        <w:t>category</w:t>
-      </w:r>
-      <w:r>
-        <w:t xml:space="preserve"> filtered by parent category</w:t>
-      </w:r>
-      <w:r>
-        <w:t>;</w:t>
+        <w:t>Bar chart of average donation vs sub-category filtered by parent category</w:t>
+      </w:r>
+      <w:r>
+        <w:t>:</w:t>
       </w:r>
     </w:p>
     <w:p>
@@ -225,6 +312,7 @@
         </w:numPr>
       </w:pPr>
       <w:r>
+        <w:lastRenderedPageBreak/>
         <w:t>Determine</w:t>
       </w:r>
       <w:r>
@@ -236,6 +324,12 @@
       <w:r>
         <w:t xml:space="preserve"> of donations that people are more inclined to contribute substantial amounts to.</w:t>
       </w:r>
+    </w:p>
+    <w:p>
+      <w:pPr>
+        <w:pStyle w:val="ListParagraph"/>
+        <w:ind w:left="1800"/>
+      </w:pPr>
     </w:p>
     <w:p>
       <w:pPr>
@@ -246,7 +340,10 @@
         </w:numPr>
       </w:pPr>
       <w:r>
-        <w:t>Pivot chart with average donation vs number of successful projects filtered by country;</w:t>
+        <w:t>Pivot chart with average donation vs number of successful projects filtered by country</w:t>
+      </w:r>
+      <w:r>
+        <w:t>:</w:t>
       </w:r>
     </w:p>
     <w:p>
@@ -267,13 +364,22 @@
     <w:p>
       <w:pPr>
         <w:pStyle w:val="ListParagraph"/>
+        <w:ind w:left="1800"/>
+      </w:pPr>
+    </w:p>
+    <w:p>
+      <w:pPr>
+        <w:pStyle w:val="ListParagraph"/>
         <w:numPr>
           <w:ilvl w:val="0"/>
           <w:numId w:val="2"/>
         </w:numPr>
       </w:pPr>
       <w:r>
-        <w:t>Bar chart of category vs success rate;</w:t>
+        <w:t>Bar chart of category vs success rate</w:t>
+      </w:r>
+      <w:r>
+        <w:t>:</w:t>
       </w:r>
     </w:p>
     <w:p>
@@ -306,13 +412,22 @@
     <w:p>
       <w:pPr>
         <w:pStyle w:val="ListParagraph"/>
+        <w:ind w:left="1800"/>
+      </w:pPr>
+    </w:p>
+    <w:p>
+      <w:pPr>
+        <w:pStyle w:val="ListParagraph"/>
         <w:numPr>
           <w:ilvl w:val="0"/>
           <w:numId w:val="2"/>
         </w:numPr>
       </w:pPr>
       <w:r>
-        <w:t>Line graph of year vs number of projects;</w:t>
+        <w:t>Line graph of year vs number of projects</w:t>
+      </w:r>
+      <w:r>
+        <w:t>:</w:t>
       </w:r>
     </w:p>
     <w:p>
@@ -325,6 +440,75 @@
       </w:pPr>
       <w:r>
         <w:t xml:space="preserve">Determine the growth/decline in popularity of crowdfunding campaigns throughout the years. </w:t>
+      </w:r>
+    </w:p>
+    <w:p>
+      <w:pPr>
+        <w:pStyle w:val="ListParagraph"/>
+        <w:ind w:left="1800"/>
+      </w:pPr>
+    </w:p>
+    <w:p>
+      <w:pPr>
+        <w:pStyle w:val="ListParagraph"/>
+        <w:numPr>
+          <w:ilvl w:val="0"/>
+          <w:numId w:val="2"/>
+        </w:numPr>
+      </w:pPr>
+      <w:r>
+        <w:t>All time bar chart of company vs success rate:</w:t>
+      </w:r>
+    </w:p>
+    <w:p>
+      <w:pPr>
+        <w:pStyle w:val="ListParagraph"/>
+        <w:numPr>
+          <w:ilvl w:val="1"/>
+          <w:numId w:val="2"/>
+        </w:numPr>
+      </w:pPr>
+      <w:r>
+        <w:t xml:space="preserve"> </w:t>
+      </w:r>
+      <w:r>
+        <w:t>A track record of successful/failed projects might influence donors to contribute more or less to certain campaigns</w:t>
+      </w:r>
+      <w:r>
+        <w:t xml:space="preserve"> of specific companies</w:t>
+      </w:r>
+      <w:r>
+        <w:t>.</w:t>
+      </w:r>
+    </w:p>
+    <w:p/>
+    <w:p>
+      <w:r>
+        <w:t xml:space="preserve">STATISTICAL ANALYSIS: For the statistical analysis justification see the </w:t>
+      </w:r>
+      <w:r>
+        <w:rPr>
+          <w:b/>
+          <w:bCs/>
+        </w:rPr>
+        <w:t>“</w:t>
+      </w:r>
+      <w:r>
+        <w:rPr>
+          <w:b/>
+          <w:bCs/>
+        </w:rPr>
+        <w:t>Statistical Analysis</w:t>
+      </w:r>
+      <w:r>
+        <w:rPr>
+          <w:b/>
+          <w:bCs/>
+        </w:rPr>
+        <w:t>”</w:t>
+      </w:r>
+      <w:r>
+        <w:t xml:space="preserve"> tab in the excel file.</w:t>
       </w:r>
     </w:p>
     <w:sectPr>

</xml_diff>